<commit_message>
suppression fichier projetfilrouge_gabriel.docx et modification du fichier présentation du projet texte support powerpoint.docx
</commit_message>
<xml_diff>
--- a/oral1/Présentation du projet texte support powerpoint.docx
+++ b/oral1/Présentation du projet texte support powerpoint.docx
@@ -1,6 +1,6 @@
 
 <file path=word/document.xml><?xml version="1.0" encoding="utf-8"?>
-<w:document xmlns:wpc="http://schemas.microsoft.com/office/word/2010/wordprocessingCanvas" xmlns:cx="http://schemas.microsoft.com/office/drawing/2014/chartex" xmlns:cx1="http://schemas.microsoft.com/office/drawing/2015/9/8/chartex" xmlns:cx2="http://schemas.microsoft.com/office/drawing/2015/10/21/chartex" xmlns:cx3="http://schemas.microsoft.com/office/drawing/2016/5/9/chartex" xmlns:cx4="http://schemas.microsoft.com/office/drawing/2016/5/10/chartex" xmlns:cx5="http://schemas.microsoft.com/office/drawing/2016/5/11/chartex" xmlns:cx6="http://schemas.microsoft.com/office/drawing/2016/5/12/chartex" xmlns:cx7="http://schemas.microsoft.com/office/drawing/2016/5/13/chartex" xmlns:cx8="http://schemas.microsoft.com/office/drawing/2016/5/14/chartex" xmlns:mc="http://schemas.openxmlformats.org/markup-compatibility/2006" xmlns:aink="http://schemas.microsoft.com/office/drawing/2016/ink" xmlns:am3d="http://schemas.microsoft.com/office/drawing/2017/model3d" xmlns:o="urn:schemas-microsoft-com:office:office" xmlns:r="http://schemas.openxmlformats.org/officeDocument/2006/relationships" xmlns:m="http://schemas.openxmlformats.org/officeDocument/2006/math" xmlns:v="urn:schemas-microsoft-com:vml" xmlns:wp14="http://schemas.microsoft.com/office/word/2010/wordprocessingDrawing" xmlns:wp="http://schemas.openxmlformats.org/drawingml/2006/wordprocessingDrawing" xmlns:w10="urn:schemas-microsoft-com:office:word" xmlns:w="http://schemas.openxmlformats.org/wordprocessingml/2006/main" xmlns:w14="http://schemas.microsoft.com/office/word/2010/wordml" xmlns:w15="http://schemas.microsoft.com/office/word/2012/wordml" xmlns:w16cid="http://schemas.microsoft.com/office/word/2016/wordml/cid" xmlns:w16se="http://schemas.microsoft.com/office/word/2015/wordml/symex" xmlns:wpg="http://schemas.microsoft.com/office/word/2010/wordprocessingGroup" xmlns:wpi="http://schemas.microsoft.com/office/word/2010/wordprocessingInk" xmlns:wne="http://schemas.microsoft.com/office/word/2006/wordml" xmlns:wps="http://schemas.microsoft.com/office/word/2010/wordprocessingShape" mc:Ignorable="w14 w15 w16se w16cid wp14">
+<w:document xmlns:wpc="http://schemas.microsoft.com/office/word/2010/wordprocessingCanvas" xmlns:cx="http://schemas.microsoft.com/office/drawing/2014/chartex" xmlns:mc="http://schemas.openxmlformats.org/markup-compatibility/2006" xmlns:o="urn:schemas-microsoft-com:office:office" xmlns:r="http://schemas.openxmlformats.org/officeDocument/2006/relationships" xmlns:m="http://schemas.openxmlformats.org/officeDocument/2006/math" xmlns:v="urn:schemas-microsoft-com:vml" xmlns:wp14="http://schemas.microsoft.com/office/word/2010/wordprocessingDrawing" xmlns:wp="http://schemas.openxmlformats.org/drawingml/2006/wordprocessingDrawing" xmlns:w10="urn:schemas-microsoft-com:office:word" xmlns:w="http://schemas.openxmlformats.org/wordprocessingml/2006/main" xmlns:w14="http://schemas.microsoft.com/office/word/2010/wordml" xmlns:w15="http://schemas.microsoft.com/office/word/2012/wordml" xmlns:w16se="http://schemas.microsoft.com/office/word/2015/wordml/symex" xmlns:wpg="http://schemas.microsoft.com/office/word/2010/wordprocessingGroup" xmlns:wpi="http://schemas.microsoft.com/office/word/2010/wordprocessingInk" xmlns:wne="http://schemas.microsoft.com/office/word/2006/wordml" xmlns:wps="http://schemas.microsoft.com/office/word/2010/wordprocessingShape" mc:Ignorable="w14 w15 w16se wp14">
   <w:body>
     <w:p>
       <w:pPr>
@@ -39,7 +39,71 @@
           <w:sz w:val="28"/>
           <w:szCs w:val="28"/>
         </w:rPr>
-        <w:t xml:space="preserve">Bonjour à tous, mon nom est Gabriel </w:t>
+        <w:t xml:space="preserve">Hello </w:t>
+      </w:r>
+      <w:proofErr w:type="spellStart"/>
+      <w:r>
+        <w:rPr>
+          <w:sz w:val="28"/>
+          <w:szCs w:val="28"/>
+        </w:rPr>
+        <w:t>everyone</w:t>
+      </w:r>
+      <w:proofErr w:type="spellEnd"/>
+      <w:r>
+        <w:rPr>
+          <w:sz w:val="28"/>
+          <w:szCs w:val="28"/>
+        </w:rPr>
+        <w:t xml:space="preserve">, </w:t>
+      </w:r>
+      <w:proofErr w:type="spellStart"/>
+      <w:r>
+        <w:rPr>
+          <w:sz w:val="28"/>
+          <w:szCs w:val="28"/>
+        </w:rPr>
+        <w:t>my</w:t>
+      </w:r>
+      <w:proofErr w:type="spellEnd"/>
+      <w:r>
+        <w:rPr>
+          <w:sz w:val="28"/>
+          <w:szCs w:val="28"/>
+        </w:rPr>
+        <w:t xml:space="preserve"> </w:t>
+      </w:r>
+      <w:proofErr w:type="spellStart"/>
+      <w:r>
+        <w:rPr>
+          <w:sz w:val="28"/>
+          <w:szCs w:val="28"/>
+        </w:rPr>
+        <w:t>name</w:t>
+      </w:r>
+      <w:proofErr w:type="spellEnd"/>
+      <w:r>
+        <w:rPr>
+          <w:sz w:val="28"/>
+          <w:szCs w:val="28"/>
+        </w:rPr>
+        <w:t xml:space="preserve"> </w:t>
+      </w:r>
+      <w:proofErr w:type="spellStart"/>
+      <w:r>
+        <w:rPr>
+          <w:sz w:val="28"/>
+          <w:szCs w:val="28"/>
+        </w:rPr>
+        <w:t>is</w:t>
+      </w:r>
+      <w:proofErr w:type="spellEnd"/>
+      <w:r>
+        <w:rPr>
+          <w:sz w:val="28"/>
+          <w:szCs w:val="28"/>
+        </w:rPr>
+        <w:t xml:space="preserve"> Gabriel </w:t>
       </w:r>
       <w:proofErr w:type="spellStart"/>
       <w:r>
@@ -55,7 +119,103 @@
           <w:sz w:val="28"/>
           <w:szCs w:val="28"/>
         </w:rPr>
-        <w:t xml:space="preserve">. Dans le cadre de mon projet fil rouge, j’aimerai créer un site sur le jeu </w:t>
+        <w:t xml:space="preserve">. As part of </w:t>
+      </w:r>
+      <w:proofErr w:type="spellStart"/>
+      <w:r>
+        <w:rPr>
+          <w:sz w:val="28"/>
+          <w:szCs w:val="28"/>
+        </w:rPr>
+        <w:t>my</w:t>
+      </w:r>
+      <w:proofErr w:type="spellEnd"/>
+      <w:r>
+        <w:rPr>
+          <w:sz w:val="28"/>
+          <w:szCs w:val="28"/>
+        </w:rPr>
+        <w:t xml:space="preserve"> fil rouge </w:t>
+      </w:r>
+      <w:proofErr w:type="spellStart"/>
+      <w:r>
+        <w:rPr>
+          <w:sz w:val="28"/>
+          <w:szCs w:val="28"/>
+        </w:rPr>
+        <w:t>project</w:t>
+      </w:r>
+      <w:proofErr w:type="spellEnd"/>
+      <w:r>
+        <w:rPr>
+          <w:sz w:val="28"/>
+          <w:szCs w:val="28"/>
+        </w:rPr>
+        <w:t xml:space="preserve">, </w:t>
+      </w:r>
+      <w:proofErr w:type="spellStart"/>
+      <w:r>
+        <w:rPr>
+          <w:sz w:val="28"/>
+          <w:szCs w:val="28"/>
+        </w:rPr>
+        <w:t>I'd</w:t>
+      </w:r>
+      <w:proofErr w:type="spellEnd"/>
+      <w:r>
+        <w:rPr>
+          <w:sz w:val="28"/>
+          <w:szCs w:val="28"/>
+        </w:rPr>
+        <w:t xml:space="preserve"> </w:t>
+      </w:r>
+      <w:proofErr w:type="spellStart"/>
+      <w:r>
+        <w:rPr>
+          <w:sz w:val="28"/>
+          <w:szCs w:val="28"/>
+        </w:rPr>
+        <w:t>like</w:t>
+      </w:r>
+      <w:proofErr w:type="spellEnd"/>
+      <w:r>
+        <w:rPr>
+          <w:sz w:val="28"/>
+          <w:szCs w:val="28"/>
+        </w:rPr>
+        <w:t xml:space="preserve"> to </w:t>
+      </w:r>
+      <w:proofErr w:type="spellStart"/>
+      <w:r>
+        <w:rPr>
+          <w:sz w:val="28"/>
+          <w:szCs w:val="28"/>
+        </w:rPr>
+        <w:t>create</w:t>
+      </w:r>
+      <w:proofErr w:type="spellEnd"/>
+      <w:r>
+        <w:rPr>
+          <w:sz w:val="28"/>
+          <w:szCs w:val="28"/>
+        </w:rPr>
+        <w:t xml:space="preserve"> a </w:t>
+      </w:r>
+      <w:proofErr w:type="spellStart"/>
+      <w:r>
+        <w:rPr>
+          <w:sz w:val="28"/>
+          <w:szCs w:val="28"/>
+        </w:rPr>
+        <w:t>website</w:t>
+      </w:r>
+      <w:proofErr w:type="spellEnd"/>
+      <w:r>
+        <w:rPr>
+          <w:sz w:val="28"/>
+          <w:szCs w:val="28"/>
+        </w:rPr>
+        <w:t xml:space="preserve"> about </w:t>
       </w:r>
       <w:proofErr w:type="spellStart"/>
       <w:r>
@@ -71,7 +231,103 @@
           <w:sz w:val="28"/>
           <w:szCs w:val="28"/>
         </w:rPr>
-        <w:t xml:space="preserve"> 4, un jeu de rôle et d’action sorti en 2015 et développé par la société Bethesda </w:t>
+        <w:t xml:space="preserve"> 4, </w:t>
+      </w:r>
+      <w:proofErr w:type="spellStart"/>
+      <w:r>
+        <w:rPr>
+          <w:sz w:val="28"/>
+          <w:szCs w:val="28"/>
+        </w:rPr>
+        <w:t>a</w:t>
+      </w:r>
+      <w:proofErr w:type="spellEnd"/>
+      <w:r>
+        <w:rPr>
+          <w:sz w:val="28"/>
+          <w:szCs w:val="28"/>
+        </w:rPr>
+        <w:t xml:space="preserve"> </w:t>
+      </w:r>
+      <w:proofErr w:type="spellStart"/>
+      <w:r>
+        <w:rPr>
+          <w:sz w:val="28"/>
+          <w:szCs w:val="28"/>
+        </w:rPr>
+        <w:t>role-playing</w:t>
+      </w:r>
+      <w:proofErr w:type="spellEnd"/>
+      <w:r>
+        <w:rPr>
+          <w:sz w:val="28"/>
+          <w:szCs w:val="28"/>
+        </w:rPr>
+        <w:t xml:space="preserve"> and action </w:t>
+      </w:r>
+      <w:proofErr w:type="spellStart"/>
+      <w:r>
+        <w:rPr>
+          <w:sz w:val="28"/>
+          <w:szCs w:val="28"/>
+        </w:rPr>
+        <w:t>game</w:t>
+      </w:r>
+      <w:proofErr w:type="spellEnd"/>
+      <w:r>
+        <w:rPr>
+          <w:sz w:val="28"/>
+          <w:szCs w:val="28"/>
+        </w:rPr>
+        <w:t xml:space="preserve"> </w:t>
+      </w:r>
+      <w:proofErr w:type="spellStart"/>
+      <w:r>
+        <w:rPr>
+          <w:sz w:val="28"/>
+          <w:szCs w:val="28"/>
+        </w:rPr>
+        <w:t>released</w:t>
+      </w:r>
+      <w:proofErr w:type="spellEnd"/>
+      <w:r>
+        <w:rPr>
+          <w:sz w:val="28"/>
+          <w:szCs w:val="28"/>
+        </w:rPr>
+        <w:t xml:space="preserve"> </w:t>
+      </w:r>
+      <w:proofErr w:type="spellStart"/>
+      <w:r>
+        <w:rPr>
+          <w:sz w:val="28"/>
+          <w:szCs w:val="28"/>
+        </w:rPr>
+        <w:t>in</w:t>
+      </w:r>
+      <w:proofErr w:type="spellEnd"/>
+      <w:r>
+        <w:rPr>
+          <w:sz w:val="28"/>
+          <w:szCs w:val="28"/>
+        </w:rPr>
+        <w:t xml:space="preserve"> 2015 and </w:t>
+      </w:r>
+      <w:proofErr w:type="spellStart"/>
+      <w:r>
+        <w:rPr>
+          <w:sz w:val="28"/>
+          <w:szCs w:val="28"/>
+        </w:rPr>
+        <w:t>developed</w:t>
+      </w:r>
+      <w:proofErr w:type="spellEnd"/>
+      <w:r>
+        <w:rPr>
+          <w:sz w:val="28"/>
+          <w:szCs w:val="28"/>
+        </w:rPr>
+        <w:t xml:space="preserve"> by Bethesda </w:t>
       </w:r>
       <w:proofErr w:type="spellStart"/>
       <w:r>
@@ -87,7 +343,39 @@
           <w:sz w:val="28"/>
           <w:szCs w:val="28"/>
         </w:rPr>
-        <w:t xml:space="preserve">. Il est le cinquième opus de la série principale des jeux </w:t>
+        <w:t xml:space="preserve">. It </w:t>
+      </w:r>
+      <w:proofErr w:type="spellStart"/>
+      <w:r>
+        <w:rPr>
+          <w:sz w:val="28"/>
+          <w:szCs w:val="28"/>
+        </w:rPr>
+        <w:t>is</w:t>
+      </w:r>
+      <w:proofErr w:type="spellEnd"/>
+      <w:r>
+        <w:rPr>
+          <w:sz w:val="28"/>
+          <w:szCs w:val="28"/>
+        </w:rPr>
+        <w:t xml:space="preserve"> the </w:t>
+      </w:r>
+      <w:proofErr w:type="spellStart"/>
+      <w:r>
+        <w:rPr>
+          <w:sz w:val="28"/>
+          <w:szCs w:val="28"/>
+        </w:rPr>
+        <w:t>fifth</w:t>
+      </w:r>
+      <w:proofErr w:type="spellEnd"/>
+      <w:r>
+        <w:rPr>
+          <w:sz w:val="28"/>
+          <w:szCs w:val="28"/>
+        </w:rPr>
+        <w:t xml:space="preserve"> opus in the main </w:t>
       </w:r>
       <w:proofErr w:type="spellStart"/>
       <w:r>
@@ -103,23 +391,135 @@
           <w:sz w:val="28"/>
           <w:szCs w:val="28"/>
         </w:rPr>
-        <w:t xml:space="preserve">, le plus </w:t>
-      </w:r>
-      <w:proofErr w:type="spellStart"/>
-      <w:r>
-        <w:rPr>
-          <w:sz w:val="28"/>
-          <w:szCs w:val="28"/>
-        </w:rPr>
-        <w:t>appécié</w:t>
-      </w:r>
-      <w:proofErr w:type="spellEnd"/>
-      <w:r>
-        <w:rPr>
-          <w:sz w:val="28"/>
-          <w:szCs w:val="28"/>
-        </w:rPr>
-        <w:t xml:space="preserve"> de la communauté des joueurs et est disponible sur PC, PS4 et 5, Xbox one et Xbox séries.</w:t>
+        <w:t xml:space="preserve"> </w:t>
+      </w:r>
+      <w:proofErr w:type="spellStart"/>
+      <w:r>
+        <w:rPr>
+          <w:sz w:val="28"/>
+          <w:szCs w:val="28"/>
+        </w:rPr>
+        <w:t>game</w:t>
+      </w:r>
+      <w:proofErr w:type="spellEnd"/>
+      <w:r>
+        <w:rPr>
+          <w:sz w:val="28"/>
+          <w:szCs w:val="28"/>
+        </w:rPr>
+        <w:t xml:space="preserve"> </w:t>
+      </w:r>
+      <w:proofErr w:type="spellStart"/>
+      <w:r>
+        <w:rPr>
+          <w:sz w:val="28"/>
+          <w:szCs w:val="28"/>
+        </w:rPr>
+        <w:t>series</w:t>
+      </w:r>
+      <w:proofErr w:type="spellEnd"/>
+      <w:r>
+        <w:rPr>
+          <w:sz w:val="28"/>
+          <w:szCs w:val="28"/>
+        </w:rPr>
+        <w:t xml:space="preserve">, the </w:t>
+      </w:r>
+      <w:proofErr w:type="spellStart"/>
+      <w:r>
+        <w:rPr>
+          <w:sz w:val="28"/>
+          <w:szCs w:val="28"/>
+        </w:rPr>
+        <w:t>most</w:t>
+      </w:r>
+      <w:proofErr w:type="spellEnd"/>
+      <w:r>
+        <w:rPr>
+          <w:sz w:val="28"/>
+          <w:szCs w:val="28"/>
+        </w:rPr>
+        <w:t xml:space="preserve"> </w:t>
+      </w:r>
+      <w:proofErr w:type="spellStart"/>
+      <w:r>
+        <w:rPr>
+          <w:sz w:val="28"/>
+          <w:szCs w:val="28"/>
+        </w:rPr>
+        <w:t>beloved</w:t>
+      </w:r>
+      <w:proofErr w:type="spellEnd"/>
+      <w:r>
+        <w:rPr>
+          <w:sz w:val="28"/>
+          <w:szCs w:val="28"/>
+        </w:rPr>
+        <w:t xml:space="preserve"> by the gaming </w:t>
+      </w:r>
+      <w:proofErr w:type="spellStart"/>
+      <w:r>
+        <w:rPr>
+          <w:sz w:val="28"/>
+          <w:szCs w:val="28"/>
+        </w:rPr>
+        <w:t>community</w:t>
+      </w:r>
+      <w:proofErr w:type="spellEnd"/>
+      <w:r>
+        <w:rPr>
+          <w:sz w:val="28"/>
+          <w:szCs w:val="28"/>
+        </w:rPr>
+        <w:t xml:space="preserve"> and </w:t>
+      </w:r>
+      <w:proofErr w:type="spellStart"/>
+      <w:r>
+        <w:rPr>
+          <w:sz w:val="28"/>
+          <w:szCs w:val="28"/>
+        </w:rPr>
+        <w:t>is</w:t>
+      </w:r>
+      <w:proofErr w:type="spellEnd"/>
+      <w:r>
+        <w:rPr>
+          <w:sz w:val="28"/>
+          <w:szCs w:val="28"/>
+        </w:rPr>
+        <w:t xml:space="preserve"> </w:t>
+      </w:r>
+      <w:proofErr w:type="spellStart"/>
+      <w:r>
+        <w:rPr>
+          <w:sz w:val="28"/>
+          <w:szCs w:val="28"/>
+        </w:rPr>
+        <w:t>available</w:t>
+      </w:r>
+      <w:proofErr w:type="spellEnd"/>
+      <w:r>
+        <w:rPr>
+          <w:sz w:val="28"/>
+          <w:szCs w:val="28"/>
+        </w:rPr>
+        <w:t xml:space="preserve"> on PC, PS4 and 5, Xbox one and Xbox </w:t>
+      </w:r>
+      <w:proofErr w:type="spellStart"/>
+      <w:r>
+        <w:rPr>
+          <w:sz w:val="28"/>
+          <w:szCs w:val="28"/>
+        </w:rPr>
+        <w:t>series</w:t>
+      </w:r>
+      <w:proofErr w:type="spellEnd"/>
+      <w:r>
+        <w:rPr>
+          <w:sz w:val="28"/>
+          <w:szCs w:val="28"/>
+        </w:rPr>
+        <w:t>.</w:t>
       </w:r>
     </w:p>
     <w:p>
@@ -129,13 +529,6 @@
           <w:szCs w:val="28"/>
         </w:rPr>
       </w:pPr>
-      <w:r>
-        <w:rPr>
-          <w:sz w:val="28"/>
-          <w:szCs w:val="28"/>
-        </w:rPr>
-        <w:t xml:space="preserve">Bien que le jeu </w:t>
-      </w:r>
       <w:proofErr w:type="spellStart"/>
       <w:r>
         <w:rPr>
@@ -150,7 +543,204 @@
           <w:sz w:val="28"/>
           <w:szCs w:val="28"/>
         </w:rPr>
-        <w:t xml:space="preserve"> 4 date maintenant de 9 ans, la licence a regagné en popularité depuis Avril 2024, notamment grâce à la sortie de la série </w:t>
+        <w:t xml:space="preserve"> 4 </w:t>
+      </w:r>
+      <w:proofErr w:type="spellStart"/>
+      <w:r>
+        <w:rPr>
+          <w:sz w:val="28"/>
+          <w:szCs w:val="28"/>
+        </w:rPr>
+        <w:t>is</w:t>
+      </w:r>
+      <w:proofErr w:type="spellEnd"/>
+      <w:r>
+        <w:rPr>
+          <w:sz w:val="28"/>
+          <w:szCs w:val="28"/>
+        </w:rPr>
+        <w:t xml:space="preserve"> </w:t>
+      </w:r>
+      <w:proofErr w:type="spellStart"/>
+      <w:r>
+        <w:rPr>
+          <w:sz w:val="28"/>
+          <w:szCs w:val="28"/>
+        </w:rPr>
+        <w:t>now</w:t>
+      </w:r>
+      <w:proofErr w:type="spellEnd"/>
+      <w:r>
+        <w:rPr>
+          <w:sz w:val="28"/>
+          <w:szCs w:val="28"/>
+        </w:rPr>
+        <w:t xml:space="preserve"> 9 </w:t>
+      </w:r>
+      <w:proofErr w:type="spellStart"/>
+      <w:r>
+        <w:rPr>
+          <w:sz w:val="28"/>
+          <w:szCs w:val="28"/>
+        </w:rPr>
+        <w:t>years</w:t>
+      </w:r>
+      <w:proofErr w:type="spellEnd"/>
+      <w:r>
+        <w:rPr>
+          <w:sz w:val="28"/>
+          <w:szCs w:val="28"/>
+        </w:rPr>
+        <w:t xml:space="preserve"> </w:t>
+      </w:r>
+      <w:proofErr w:type="spellStart"/>
+      <w:r>
+        <w:rPr>
+          <w:sz w:val="28"/>
+          <w:szCs w:val="28"/>
+        </w:rPr>
+        <w:t>old</w:t>
+      </w:r>
+      <w:proofErr w:type="spellEnd"/>
+      <w:r>
+        <w:rPr>
+          <w:sz w:val="28"/>
+          <w:szCs w:val="28"/>
+        </w:rPr>
+        <w:t xml:space="preserve">, </w:t>
+      </w:r>
+      <w:r>
+        <w:rPr>
+          <w:sz w:val="28"/>
+          <w:szCs w:val="28"/>
+        </w:rPr>
+        <w:t xml:space="preserve">but </w:t>
+      </w:r>
+      <w:r>
+        <w:rPr>
+          <w:sz w:val="28"/>
+          <w:szCs w:val="28"/>
+        </w:rPr>
+        <w:t xml:space="preserve">the </w:t>
+      </w:r>
+      <w:proofErr w:type="spellStart"/>
+      <w:r>
+        <w:rPr>
+          <w:sz w:val="28"/>
+          <w:szCs w:val="28"/>
+        </w:rPr>
+        <w:t>license</w:t>
+      </w:r>
+      <w:proofErr w:type="spellEnd"/>
+      <w:r>
+        <w:rPr>
+          <w:sz w:val="28"/>
+          <w:szCs w:val="28"/>
+        </w:rPr>
+        <w:t xml:space="preserve"> has </w:t>
+      </w:r>
+      <w:proofErr w:type="spellStart"/>
+      <w:r>
+        <w:rPr>
+          <w:sz w:val="28"/>
+          <w:szCs w:val="28"/>
+        </w:rPr>
+        <w:t>rega</w:t>
+      </w:r>
+      <w:r>
+        <w:rPr>
+          <w:sz w:val="28"/>
+          <w:szCs w:val="28"/>
+        </w:rPr>
+        <w:t>ined</w:t>
+      </w:r>
+      <w:proofErr w:type="spellEnd"/>
+      <w:r>
+        <w:rPr>
+          <w:sz w:val="28"/>
+          <w:szCs w:val="28"/>
+        </w:rPr>
+        <w:t xml:space="preserve"> </w:t>
+      </w:r>
+      <w:proofErr w:type="spellStart"/>
+      <w:r>
+        <w:rPr>
+          <w:sz w:val="28"/>
+          <w:szCs w:val="28"/>
+        </w:rPr>
+        <w:t>popularity</w:t>
+      </w:r>
+      <w:proofErr w:type="spellEnd"/>
+      <w:r>
+        <w:rPr>
+          <w:sz w:val="28"/>
+          <w:szCs w:val="28"/>
+        </w:rPr>
+        <w:t xml:space="preserve"> </w:t>
+      </w:r>
+      <w:proofErr w:type="spellStart"/>
+      <w:r>
+        <w:rPr>
+          <w:sz w:val="28"/>
+          <w:szCs w:val="28"/>
+        </w:rPr>
+        <w:t>since</w:t>
+      </w:r>
+      <w:proofErr w:type="spellEnd"/>
+      <w:r>
+        <w:rPr>
+          <w:sz w:val="28"/>
+          <w:szCs w:val="28"/>
+        </w:rPr>
+        <w:t xml:space="preserve"> April of </w:t>
+      </w:r>
+      <w:proofErr w:type="spellStart"/>
+      <w:r>
+        <w:rPr>
+          <w:sz w:val="28"/>
+          <w:szCs w:val="28"/>
+        </w:rPr>
+        <w:t>this</w:t>
+      </w:r>
+      <w:proofErr w:type="spellEnd"/>
+      <w:r>
+        <w:rPr>
+          <w:sz w:val="28"/>
+          <w:szCs w:val="28"/>
+        </w:rPr>
+        <w:t xml:space="preserve"> </w:t>
+      </w:r>
+      <w:proofErr w:type="spellStart"/>
+      <w:r>
+        <w:rPr>
+          <w:sz w:val="28"/>
+          <w:szCs w:val="28"/>
+        </w:rPr>
+        <w:t>year</w:t>
+      </w:r>
+      <w:proofErr w:type="spellEnd"/>
+      <w:r>
+        <w:rPr>
+          <w:sz w:val="28"/>
+          <w:szCs w:val="28"/>
+        </w:rPr>
+        <w:t xml:space="preserve">, not least </w:t>
+      </w:r>
+      <w:proofErr w:type="spellStart"/>
+      <w:r>
+        <w:rPr>
+          <w:sz w:val="28"/>
+          <w:szCs w:val="28"/>
+        </w:rPr>
+        <w:t>thanks</w:t>
+      </w:r>
+      <w:proofErr w:type="spellEnd"/>
+      <w:r>
+        <w:rPr>
+          <w:sz w:val="28"/>
+          <w:szCs w:val="28"/>
+        </w:rPr>
+        <w:t xml:space="preserve"> to the release of the </w:t>
       </w:r>
       <w:proofErr w:type="spellStart"/>
       <w:r>
@@ -166,7 +756,337 @@
           <w:sz w:val="28"/>
           <w:szCs w:val="28"/>
         </w:rPr>
-        <w:t xml:space="preserve"> sur la plateforme Amazon. Ayant moi-même profité de l’occasion afin d’essayer le jeu, j’ai constaté qu’un grand nombre de ressources en ligne existaient afin d’obtenir des informations précises sur le jeu, mais que dans l’ensemble, cela nécessitait de nombreuses heures de recherche sur </w:t>
+        <w:t xml:space="preserve"> </w:t>
+      </w:r>
+      <w:proofErr w:type="spellStart"/>
+      <w:r>
+        <w:rPr>
+          <w:sz w:val="28"/>
+          <w:szCs w:val="28"/>
+        </w:rPr>
+        <w:t>series</w:t>
+      </w:r>
+      <w:proofErr w:type="spellEnd"/>
+      <w:r>
+        <w:rPr>
+          <w:sz w:val="28"/>
+          <w:szCs w:val="28"/>
+        </w:rPr>
+        <w:t xml:space="preserve"> on the Amazon </w:t>
+      </w:r>
+      <w:proofErr w:type="spellStart"/>
+      <w:r>
+        <w:rPr>
+          <w:sz w:val="28"/>
+          <w:szCs w:val="28"/>
+        </w:rPr>
+        <w:t>plat</w:t>
+      </w:r>
+      <w:r>
+        <w:rPr>
+          <w:sz w:val="28"/>
+          <w:szCs w:val="28"/>
+        </w:rPr>
+        <w:t>form</w:t>
+      </w:r>
+      <w:proofErr w:type="spellEnd"/>
+      <w:r>
+        <w:rPr>
+          <w:sz w:val="28"/>
+          <w:szCs w:val="28"/>
+        </w:rPr>
+        <w:t xml:space="preserve">. </w:t>
+      </w:r>
+      <w:proofErr w:type="spellStart"/>
+      <w:r>
+        <w:rPr>
+          <w:sz w:val="28"/>
+          <w:szCs w:val="28"/>
+        </w:rPr>
+        <w:t>Having</w:t>
+      </w:r>
+      <w:proofErr w:type="spellEnd"/>
+      <w:r>
+        <w:rPr>
+          <w:sz w:val="28"/>
+          <w:szCs w:val="28"/>
+        </w:rPr>
+        <w:t xml:space="preserve"> </w:t>
+      </w:r>
+      <w:proofErr w:type="spellStart"/>
+      <w:r>
+        <w:rPr>
+          <w:sz w:val="28"/>
+          <w:szCs w:val="28"/>
+        </w:rPr>
+        <w:t>myself</w:t>
+      </w:r>
+      <w:proofErr w:type="spellEnd"/>
+      <w:r>
+        <w:rPr>
+          <w:sz w:val="28"/>
+          <w:szCs w:val="28"/>
+        </w:rPr>
+        <w:t xml:space="preserve"> the </w:t>
+      </w:r>
+      <w:proofErr w:type="spellStart"/>
+      <w:r>
+        <w:rPr>
+          <w:sz w:val="28"/>
+          <w:szCs w:val="28"/>
+        </w:rPr>
+        <w:t>opportunity</w:t>
+      </w:r>
+      <w:proofErr w:type="spellEnd"/>
+      <w:r>
+        <w:rPr>
+          <w:sz w:val="28"/>
+          <w:szCs w:val="28"/>
+        </w:rPr>
+        <w:t xml:space="preserve"> t</w:t>
+      </w:r>
+      <w:r>
+        <w:rPr>
+          <w:sz w:val="28"/>
+          <w:szCs w:val="28"/>
+        </w:rPr>
+        <w:t xml:space="preserve">o </w:t>
+      </w:r>
+      <w:proofErr w:type="spellStart"/>
+      <w:r>
+        <w:rPr>
+          <w:sz w:val="28"/>
+          <w:szCs w:val="28"/>
+        </w:rPr>
+        <w:t>try</w:t>
+      </w:r>
+      <w:proofErr w:type="spellEnd"/>
+      <w:r>
+        <w:rPr>
+          <w:sz w:val="28"/>
+          <w:szCs w:val="28"/>
+        </w:rPr>
+        <w:t xml:space="preserve"> out the </w:t>
+      </w:r>
+      <w:proofErr w:type="spellStart"/>
+      <w:r>
+        <w:rPr>
+          <w:sz w:val="28"/>
+          <w:szCs w:val="28"/>
+        </w:rPr>
+        <w:t>game</w:t>
+      </w:r>
+      <w:proofErr w:type="spellEnd"/>
+      <w:r>
+        <w:rPr>
+          <w:sz w:val="28"/>
+          <w:szCs w:val="28"/>
+        </w:rPr>
+        <w:t xml:space="preserve">, I </w:t>
+      </w:r>
+      <w:proofErr w:type="spellStart"/>
+      <w:r>
+        <w:rPr>
+          <w:sz w:val="28"/>
+          <w:szCs w:val="28"/>
+        </w:rPr>
+        <w:t>found</w:t>
+      </w:r>
+      <w:proofErr w:type="spellEnd"/>
+      <w:r>
+        <w:rPr>
+          <w:sz w:val="28"/>
+          <w:szCs w:val="28"/>
+        </w:rPr>
+        <w:t xml:space="preserve"> a large </w:t>
+      </w:r>
+      <w:proofErr w:type="spellStart"/>
+      <w:r>
+        <w:rPr>
+          <w:sz w:val="28"/>
+          <w:szCs w:val="28"/>
+        </w:rPr>
+        <w:t>nu</w:t>
+      </w:r>
+      <w:r>
+        <w:rPr>
+          <w:sz w:val="28"/>
+          <w:szCs w:val="28"/>
+        </w:rPr>
+        <w:t>mber</w:t>
+      </w:r>
+      <w:proofErr w:type="spellEnd"/>
+      <w:r>
+        <w:rPr>
+          <w:sz w:val="28"/>
+          <w:szCs w:val="28"/>
+        </w:rPr>
+        <w:t xml:space="preserve"> of online </w:t>
+      </w:r>
+      <w:proofErr w:type="spellStart"/>
+      <w:r>
+        <w:rPr>
+          <w:sz w:val="28"/>
+          <w:szCs w:val="28"/>
+        </w:rPr>
+        <w:t>resources</w:t>
+      </w:r>
+      <w:proofErr w:type="spellEnd"/>
+      <w:r>
+        <w:rPr>
+          <w:sz w:val="28"/>
+          <w:szCs w:val="28"/>
+        </w:rPr>
+        <w:t xml:space="preserve"> to </w:t>
+      </w:r>
+      <w:proofErr w:type="spellStart"/>
+      <w:r>
+        <w:rPr>
+          <w:sz w:val="28"/>
+          <w:szCs w:val="28"/>
+        </w:rPr>
+        <w:t>obtain</w:t>
+      </w:r>
+      <w:proofErr w:type="spellEnd"/>
+      <w:r>
+        <w:rPr>
+          <w:sz w:val="28"/>
+          <w:szCs w:val="28"/>
+        </w:rPr>
+        <w:t xml:space="preserve"> </w:t>
+      </w:r>
+      <w:proofErr w:type="spellStart"/>
+      <w:r>
+        <w:rPr>
+          <w:sz w:val="28"/>
+          <w:szCs w:val="28"/>
+        </w:rPr>
+        <w:t>precise</w:t>
+      </w:r>
+      <w:proofErr w:type="spellEnd"/>
+      <w:r>
+        <w:rPr>
+          <w:sz w:val="28"/>
+          <w:szCs w:val="28"/>
+        </w:rPr>
+        <w:t xml:space="preserve"> </w:t>
+      </w:r>
+      <w:r>
+        <w:rPr>
+          <w:sz w:val="28"/>
+          <w:szCs w:val="28"/>
+        </w:rPr>
+        <w:t>information about</w:t>
+      </w:r>
+      <w:r>
+        <w:rPr>
+          <w:sz w:val="28"/>
+          <w:szCs w:val="28"/>
+        </w:rPr>
+        <w:t xml:space="preserve"> the </w:t>
+      </w:r>
+      <w:proofErr w:type="spellStart"/>
+      <w:r>
+        <w:rPr>
+          <w:sz w:val="28"/>
+          <w:szCs w:val="28"/>
+        </w:rPr>
+        <w:t>g</w:t>
+      </w:r>
+      <w:r>
+        <w:rPr>
+          <w:sz w:val="28"/>
+          <w:szCs w:val="28"/>
+        </w:rPr>
+        <w:t>ame</w:t>
+      </w:r>
+      <w:proofErr w:type="spellEnd"/>
+      <w:r>
+        <w:rPr>
+          <w:sz w:val="28"/>
+          <w:szCs w:val="28"/>
+        </w:rPr>
+        <w:t xml:space="preserve">, but </w:t>
+      </w:r>
+      <w:proofErr w:type="spellStart"/>
+      <w:r>
+        <w:rPr>
+          <w:sz w:val="28"/>
+          <w:szCs w:val="28"/>
+        </w:rPr>
+        <w:t>it’s</w:t>
+      </w:r>
+      <w:proofErr w:type="spellEnd"/>
+      <w:r>
+        <w:rPr>
+          <w:sz w:val="28"/>
+          <w:szCs w:val="28"/>
+        </w:rPr>
+        <w:t xml:space="preserve"> </w:t>
+      </w:r>
+      <w:proofErr w:type="spellStart"/>
+      <w:r>
+        <w:rPr>
+          <w:sz w:val="28"/>
+          <w:szCs w:val="28"/>
+        </w:rPr>
+        <w:t>required</w:t>
+      </w:r>
+      <w:proofErr w:type="spellEnd"/>
+      <w:r>
+        <w:rPr>
+          <w:sz w:val="28"/>
+          <w:szCs w:val="28"/>
+        </w:rPr>
+        <w:t xml:space="preserve"> </w:t>
+      </w:r>
+      <w:proofErr w:type="spellStart"/>
+      <w:r>
+        <w:rPr>
+          <w:sz w:val="28"/>
+          <w:szCs w:val="28"/>
+        </w:rPr>
+        <w:t>many</w:t>
+      </w:r>
+      <w:proofErr w:type="spellEnd"/>
+      <w:r>
+        <w:rPr>
+          <w:sz w:val="28"/>
+          <w:szCs w:val="28"/>
+        </w:rPr>
+        <w:t xml:space="preserve"> </w:t>
+      </w:r>
+      <w:proofErr w:type="spellStart"/>
+      <w:r>
+        <w:rPr>
+          <w:sz w:val="28"/>
+          <w:szCs w:val="28"/>
+        </w:rPr>
+        <w:t>hours</w:t>
+      </w:r>
+      <w:proofErr w:type="spellEnd"/>
+      <w:r>
+        <w:rPr>
+          <w:sz w:val="28"/>
+          <w:szCs w:val="28"/>
+        </w:rPr>
+        <w:t xml:space="preserve"> of </w:t>
+      </w:r>
+      <w:proofErr w:type="spellStart"/>
+      <w:r>
+        <w:rPr>
+          <w:sz w:val="28"/>
+          <w:szCs w:val="28"/>
+        </w:rPr>
+        <w:t>research</w:t>
+      </w:r>
+      <w:proofErr w:type="spellEnd"/>
+      <w:r>
+        <w:rPr>
+          <w:sz w:val="28"/>
+          <w:szCs w:val="28"/>
+        </w:rPr>
+        <w:t xml:space="preserve"> on </w:t>
       </w:r>
       <w:proofErr w:type="spellStart"/>
       <w:r>
@@ -182,24 +1102,478 @@
           <w:sz w:val="28"/>
           <w:szCs w:val="28"/>
         </w:rPr>
-        <w:t xml:space="preserve">, les Forums et sites dédiés afin de regrouper lesdites informations. Temps que je </w:t>
-      </w:r>
-      <w:proofErr w:type="gramStart"/>
-      <w:r>
-        <w:rPr>
-          <w:sz w:val="28"/>
-          <w:szCs w:val="28"/>
-        </w:rPr>
-        <w:t>perdais</w:t>
-      </w:r>
-      <w:proofErr w:type="gramEnd"/>
-      <w:r>
-        <w:rPr>
-          <w:sz w:val="28"/>
-          <w:szCs w:val="28"/>
-        </w:rPr>
-        <w:t xml:space="preserve"> régulièrement sur mes sessions de jeu car j’avais pour objectif d’optimiser au maximum mon personnage avant de progresser dans la trame principale du jeu. De plus, je devais régulièrement prendre des notes afin de ne pas oublier les démarches à suivre ou les informations que j’avais glané.</w:t>
-      </w:r>
+        <w:t xml:space="preserve">, forums and </w:t>
+      </w:r>
+      <w:proofErr w:type="spellStart"/>
+      <w:r>
+        <w:rPr>
+          <w:sz w:val="28"/>
+          <w:szCs w:val="28"/>
+        </w:rPr>
+        <w:t>dedicated</w:t>
+      </w:r>
+      <w:proofErr w:type="spellEnd"/>
+      <w:r>
+        <w:rPr>
+          <w:sz w:val="28"/>
+          <w:szCs w:val="28"/>
+        </w:rPr>
+        <w:t xml:space="preserve"> s</w:t>
+      </w:r>
+      <w:r>
+        <w:rPr>
+          <w:sz w:val="28"/>
+          <w:szCs w:val="28"/>
+        </w:rPr>
+        <w:t xml:space="preserve">ites in </w:t>
+      </w:r>
+      <w:proofErr w:type="spellStart"/>
+      <w:r>
+        <w:rPr>
+          <w:sz w:val="28"/>
+          <w:szCs w:val="28"/>
+        </w:rPr>
+        <w:t>order</w:t>
+      </w:r>
+      <w:proofErr w:type="spellEnd"/>
+      <w:r>
+        <w:rPr>
+          <w:sz w:val="28"/>
+          <w:szCs w:val="28"/>
+        </w:rPr>
+        <w:t xml:space="preserve"> to </w:t>
+      </w:r>
+      <w:proofErr w:type="spellStart"/>
+      <w:r>
+        <w:rPr>
+          <w:sz w:val="28"/>
+          <w:szCs w:val="28"/>
+        </w:rPr>
+        <w:t>gather</w:t>
+      </w:r>
+      <w:proofErr w:type="spellEnd"/>
+      <w:r>
+        <w:rPr>
+          <w:sz w:val="28"/>
+          <w:szCs w:val="28"/>
+        </w:rPr>
+        <w:t xml:space="preserve"> information. Time </w:t>
+      </w:r>
+      <w:proofErr w:type="spellStart"/>
+      <w:r>
+        <w:rPr>
+          <w:sz w:val="28"/>
+          <w:szCs w:val="28"/>
+        </w:rPr>
+        <w:t>that</w:t>
+      </w:r>
+      <w:proofErr w:type="spellEnd"/>
+      <w:r>
+        <w:rPr>
+          <w:sz w:val="28"/>
+          <w:szCs w:val="28"/>
+        </w:rPr>
+        <w:t xml:space="preserve"> I </w:t>
+      </w:r>
+      <w:proofErr w:type="spellStart"/>
+      <w:r>
+        <w:rPr>
+          <w:sz w:val="28"/>
+          <w:szCs w:val="28"/>
+        </w:rPr>
+        <w:t>regularly</w:t>
+      </w:r>
+      <w:proofErr w:type="spellEnd"/>
+      <w:r>
+        <w:rPr>
+          <w:sz w:val="28"/>
+          <w:szCs w:val="28"/>
+        </w:rPr>
+        <w:t xml:space="preserve"> </w:t>
+      </w:r>
+      <w:proofErr w:type="spellStart"/>
+      <w:r>
+        <w:rPr>
+          <w:sz w:val="28"/>
+          <w:szCs w:val="28"/>
+        </w:rPr>
+        <w:t>wasted</w:t>
+      </w:r>
+      <w:proofErr w:type="spellEnd"/>
+      <w:r>
+        <w:rPr>
+          <w:sz w:val="28"/>
+          <w:szCs w:val="28"/>
+        </w:rPr>
+        <w:t xml:space="preserve"> </w:t>
+      </w:r>
+      <w:proofErr w:type="spellStart"/>
+      <w:r>
+        <w:rPr>
+          <w:sz w:val="28"/>
+          <w:szCs w:val="28"/>
+        </w:rPr>
+        <w:t>during</w:t>
+      </w:r>
+      <w:proofErr w:type="spellEnd"/>
+      <w:r>
+        <w:rPr>
+          <w:sz w:val="28"/>
+          <w:szCs w:val="28"/>
+        </w:rPr>
+        <w:t xml:space="preserve"> </w:t>
+      </w:r>
+      <w:proofErr w:type="spellStart"/>
+      <w:r>
+        <w:rPr>
+          <w:sz w:val="28"/>
+          <w:szCs w:val="28"/>
+        </w:rPr>
+        <w:t>my</w:t>
+      </w:r>
+      <w:proofErr w:type="spellEnd"/>
+      <w:r>
+        <w:rPr>
+          <w:sz w:val="28"/>
+          <w:szCs w:val="28"/>
+        </w:rPr>
+        <w:t xml:space="preserve"> gaming sessions, as </w:t>
+      </w:r>
+      <w:proofErr w:type="spellStart"/>
+      <w:r>
+        <w:rPr>
+          <w:sz w:val="28"/>
+          <w:szCs w:val="28"/>
+        </w:rPr>
+        <w:t>my</w:t>
+      </w:r>
+      <w:proofErr w:type="spellEnd"/>
+      <w:r>
+        <w:rPr>
+          <w:sz w:val="28"/>
+          <w:szCs w:val="28"/>
+        </w:rPr>
+        <w:t xml:space="preserve"> </w:t>
+      </w:r>
+      <w:proofErr w:type="spellStart"/>
+      <w:r>
+        <w:rPr>
+          <w:sz w:val="28"/>
+          <w:szCs w:val="28"/>
+        </w:rPr>
+        <w:t>aim</w:t>
+      </w:r>
+      <w:proofErr w:type="spellEnd"/>
+      <w:r>
+        <w:rPr>
+          <w:sz w:val="28"/>
+          <w:szCs w:val="28"/>
+        </w:rPr>
+        <w:t xml:space="preserve"> </w:t>
+      </w:r>
+      <w:proofErr w:type="spellStart"/>
+      <w:r>
+        <w:rPr>
+          <w:sz w:val="28"/>
+          <w:szCs w:val="28"/>
+        </w:rPr>
+        <w:t>was</w:t>
+      </w:r>
+      <w:proofErr w:type="spellEnd"/>
+      <w:r>
+        <w:rPr>
+          <w:sz w:val="28"/>
+          <w:szCs w:val="28"/>
+        </w:rPr>
+        <w:t xml:space="preserve"> to </w:t>
+      </w:r>
+      <w:proofErr w:type="spellStart"/>
+      <w:r>
+        <w:rPr>
+          <w:sz w:val="28"/>
+          <w:szCs w:val="28"/>
+        </w:rPr>
+        <w:t>optimize</w:t>
+      </w:r>
+      <w:proofErr w:type="spellEnd"/>
+      <w:r>
+        <w:rPr>
+          <w:sz w:val="28"/>
+          <w:szCs w:val="28"/>
+        </w:rPr>
+        <w:t xml:space="preserve"> </w:t>
+      </w:r>
+      <w:proofErr w:type="spellStart"/>
+      <w:r>
+        <w:rPr>
+          <w:sz w:val="28"/>
+          <w:szCs w:val="28"/>
+        </w:rPr>
+        <w:t>my</w:t>
+      </w:r>
+      <w:proofErr w:type="spellEnd"/>
+      <w:r>
+        <w:rPr>
+          <w:sz w:val="28"/>
+          <w:szCs w:val="28"/>
+        </w:rPr>
+        <w:t xml:space="preserve"> </w:t>
+      </w:r>
+      <w:proofErr w:type="spellStart"/>
+      <w:r>
+        <w:rPr>
+          <w:sz w:val="28"/>
+          <w:szCs w:val="28"/>
+        </w:rPr>
+        <w:t>character</w:t>
+      </w:r>
+      <w:proofErr w:type="spellEnd"/>
+      <w:r>
+        <w:rPr>
+          <w:sz w:val="28"/>
+          <w:szCs w:val="28"/>
+        </w:rPr>
+        <w:t xml:space="preserve"> as </w:t>
+      </w:r>
+      <w:proofErr w:type="spellStart"/>
+      <w:r>
+        <w:rPr>
+          <w:sz w:val="28"/>
+          <w:szCs w:val="28"/>
+        </w:rPr>
+        <w:t>much</w:t>
+      </w:r>
+      <w:proofErr w:type="spellEnd"/>
+      <w:r>
+        <w:rPr>
+          <w:sz w:val="28"/>
+          <w:szCs w:val="28"/>
+        </w:rPr>
+        <w:t xml:space="preserve"> as possible </w:t>
+      </w:r>
+      <w:proofErr w:type="spellStart"/>
+      <w:r>
+        <w:rPr>
+          <w:sz w:val="28"/>
+          <w:szCs w:val="28"/>
+        </w:rPr>
+        <w:t>before</w:t>
+      </w:r>
+      <w:proofErr w:type="spellEnd"/>
+      <w:r>
+        <w:rPr>
+          <w:sz w:val="28"/>
+          <w:szCs w:val="28"/>
+        </w:rPr>
+        <w:t xml:space="preserve"> </w:t>
+      </w:r>
+      <w:proofErr w:type="spellStart"/>
+      <w:r>
+        <w:rPr>
+          <w:sz w:val="28"/>
+          <w:szCs w:val="28"/>
+        </w:rPr>
+        <w:t>progressing</w:t>
+      </w:r>
+      <w:proofErr w:type="spellEnd"/>
+      <w:r>
+        <w:rPr>
+          <w:sz w:val="28"/>
+          <w:szCs w:val="28"/>
+        </w:rPr>
+        <w:t xml:space="preserve"> </w:t>
+      </w:r>
+      <w:proofErr w:type="spellStart"/>
+      <w:r>
+        <w:rPr>
+          <w:sz w:val="28"/>
+          <w:szCs w:val="28"/>
+        </w:rPr>
+        <w:t>into</w:t>
+      </w:r>
+      <w:proofErr w:type="spellEnd"/>
+      <w:r>
+        <w:rPr>
+          <w:sz w:val="28"/>
+          <w:szCs w:val="28"/>
+        </w:rPr>
+        <w:t xml:space="preserve"> the </w:t>
+      </w:r>
+      <w:proofErr w:type="spellStart"/>
+      <w:r>
+        <w:rPr>
+          <w:sz w:val="28"/>
+          <w:szCs w:val="28"/>
+        </w:rPr>
+        <w:t>game's</w:t>
+      </w:r>
+      <w:proofErr w:type="spellEnd"/>
+      <w:r>
+        <w:rPr>
+          <w:sz w:val="28"/>
+          <w:szCs w:val="28"/>
+        </w:rPr>
+        <w:t xml:space="preserve"> main </w:t>
+      </w:r>
+      <w:proofErr w:type="spellStart"/>
+      <w:r>
+        <w:rPr>
+          <w:sz w:val="28"/>
+          <w:szCs w:val="28"/>
+        </w:rPr>
+        <w:t>storyline</w:t>
+      </w:r>
+      <w:proofErr w:type="spellEnd"/>
+      <w:r>
+        <w:rPr>
+          <w:sz w:val="28"/>
+          <w:szCs w:val="28"/>
+        </w:rPr>
+        <w:t xml:space="preserve">. </w:t>
+      </w:r>
+      <w:proofErr w:type="spellStart"/>
+      <w:r>
+        <w:rPr>
+          <w:sz w:val="28"/>
+          <w:szCs w:val="28"/>
+        </w:rPr>
+        <w:t>What's</w:t>
+      </w:r>
+      <w:proofErr w:type="spellEnd"/>
+      <w:r>
+        <w:rPr>
+          <w:sz w:val="28"/>
+          <w:szCs w:val="28"/>
+        </w:rPr>
+        <w:t xml:space="preserve"> more, I </w:t>
+      </w:r>
+      <w:proofErr w:type="spellStart"/>
+      <w:r>
+        <w:rPr>
+          <w:sz w:val="28"/>
+          <w:szCs w:val="28"/>
+        </w:rPr>
+        <w:t>regularly</w:t>
+      </w:r>
+      <w:proofErr w:type="spellEnd"/>
+      <w:r>
+        <w:rPr>
+          <w:sz w:val="28"/>
+          <w:szCs w:val="28"/>
+        </w:rPr>
+        <w:t xml:space="preserve"> </w:t>
+      </w:r>
+      <w:proofErr w:type="spellStart"/>
+      <w:r>
+        <w:rPr>
+          <w:sz w:val="28"/>
+          <w:szCs w:val="28"/>
+        </w:rPr>
+        <w:t>had</w:t>
+      </w:r>
+      <w:proofErr w:type="spellEnd"/>
+      <w:r>
+        <w:rPr>
+          <w:sz w:val="28"/>
+          <w:szCs w:val="28"/>
+        </w:rPr>
+        <w:t xml:space="preserve"> to </w:t>
+      </w:r>
+      <w:proofErr w:type="spellStart"/>
+      <w:r>
+        <w:rPr>
+          <w:sz w:val="28"/>
+          <w:szCs w:val="28"/>
+        </w:rPr>
+        <w:t>take</w:t>
+      </w:r>
+      <w:proofErr w:type="spellEnd"/>
+      <w:r>
+        <w:rPr>
+          <w:sz w:val="28"/>
+          <w:szCs w:val="28"/>
+        </w:rPr>
+        <w:t xml:space="preserve"> notes </w:t>
+      </w:r>
+      <w:proofErr w:type="spellStart"/>
+      <w:r>
+        <w:rPr>
+          <w:sz w:val="28"/>
+          <w:szCs w:val="28"/>
+        </w:rPr>
+        <w:t>so</w:t>
+      </w:r>
+      <w:proofErr w:type="spellEnd"/>
+      <w:r>
+        <w:rPr>
+          <w:sz w:val="28"/>
+          <w:szCs w:val="28"/>
+        </w:rPr>
+        <w:t xml:space="preserve"> as not to </w:t>
+      </w:r>
+      <w:proofErr w:type="spellStart"/>
+      <w:r>
+        <w:rPr>
+          <w:sz w:val="28"/>
+          <w:szCs w:val="28"/>
+        </w:rPr>
+        <w:t>forget</w:t>
+      </w:r>
+      <w:proofErr w:type="spellEnd"/>
+      <w:r>
+        <w:rPr>
+          <w:sz w:val="28"/>
+          <w:szCs w:val="28"/>
+        </w:rPr>
+        <w:t xml:space="preserve"> the </w:t>
+      </w:r>
+      <w:proofErr w:type="spellStart"/>
+      <w:r>
+        <w:rPr>
+          <w:sz w:val="28"/>
+          <w:szCs w:val="28"/>
+        </w:rPr>
+        <w:t>steps</w:t>
+      </w:r>
+      <w:proofErr w:type="spellEnd"/>
+      <w:r>
+        <w:rPr>
+          <w:sz w:val="28"/>
+          <w:szCs w:val="28"/>
+        </w:rPr>
+        <w:t xml:space="preserve"> to </w:t>
+      </w:r>
+      <w:proofErr w:type="spellStart"/>
+      <w:r>
+        <w:rPr>
+          <w:sz w:val="28"/>
+          <w:szCs w:val="28"/>
+        </w:rPr>
+        <w:t>follo</w:t>
+      </w:r>
+      <w:r>
+        <w:rPr>
+          <w:sz w:val="28"/>
+          <w:szCs w:val="28"/>
+        </w:rPr>
+        <w:t>w</w:t>
+      </w:r>
+      <w:proofErr w:type="spellEnd"/>
+      <w:r>
+        <w:rPr>
+          <w:sz w:val="28"/>
+          <w:szCs w:val="28"/>
+        </w:rPr>
+        <w:t>.</w:t>
+      </w:r>
+    </w:p>
+    <w:p>
+      <w:pPr>
+        <w:rPr>
+          <w:sz w:val="28"/>
+          <w:szCs w:val="28"/>
+        </w:rPr>
+      </w:pPr>
     </w:p>
     <w:p>
       <w:pPr>
@@ -236,7 +1610,21 @@
           <w:sz w:val="28"/>
           <w:szCs w:val="28"/>
         </w:rPr>
-        <w:t>Le site que j’aimerai créer doit permettre aux joueurs de retrouver rapidement et facilement des informations liées aux items uniques présents en jeu afin de les obtenir. La fonctionnalité principale du site est de permettre aux joueurs de regrouper facilement les informations qu’ils visent dans une liste de favoris afin de s’en servir comme une application compagnon durant leurs sessions de jeu. Le but final étant de permettre aux joueurs d’optimiser leur expérience de jeu sans avoir à passer des heures en ligne à regrouper les informations dont ils ont besoin pour progresser.</w:t>
+        <w:t>Le site que j’aimerai créer doit</w:t>
+      </w:r>
+      <w:r>
+        <w:rPr>
+          <w:sz w:val="28"/>
+          <w:szCs w:val="28"/>
+        </w:rPr>
+        <w:t>, afin de répondre aux problématiques que j’ai personnellement expérimentés,</w:t>
+      </w:r>
+      <w:r>
+        <w:rPr>
+          <w:sz w:val="28"/>
+          <w:szCs w:val="28"/>
+        </w:rPr>
+        <w:t xml:space="preserve"> permettre aux joueurs de retrouver rapidement et facilement des informations liées aux items uniques présents en jeu afin de les obtenir. La fonctionnalité principale du site est de permettre aux joueurs de regrouper facilement les informations qu’ils visent dans une liste de favoris afin de s’en servir comme une application compagnon durant leurs sessions de jeu. Le but final étant de permettre aux joueurs d’optimiser leur expérience de jeu sans avoir à passer des heures en ligne à regrouper les informations dont ils ont besoin pour progresser.</w:t>
       </w:r>
     </w:p>
     <w:p>
@@ -349,15 +1737,38 @@
           <w:sz w:val="28"/>
           <w:szCs w:val="28"/>
         </w:rPr>
-        <w:t xml:space="preserve">De plus, mon projet portant sur un jeu sous licence, sourcé par de nombreux intervenants en ligne, il est primordial de me renseigner au mieux sur les conditions d’utilisation des différents copyrights et de me tenir dans un cadre relevant purement du </w:t>
-      </w:r>
-      <w:proofErr w:type="spellStart"/>
-      <w:r>
-        <w:rPr>
-          <w:sz w:val="28"/>
-          <w:szCs w:val="28"/>
-        </w:rPr>
-        <w:t>Fandom</w:t>
+        <w:t xml:space="preserve">De plus, mon projet portant sur un jeu sous licence, sourcé par de nombreux intervenants </w:t>
+      </w:r>
+      <w:r>
+        <w:rPr>
+          <w:sz w:val="28"/>
+          <w:szCs w:val="28"/>
+        </w:rPr>
+        <w:t xml:space="preserve">de la communauté des fans </w:t>
+      </w:r>
+      <w:r>
+        <w:rPr>
+          <w:sz w:val="28"/>
+          <w:szCs w:val="28"/>
+        </w:rPr>
+        <w:t xml:space="preserve">en ligne, il est primordial de me renseigner au mieux sur les conditions d’utilisation des différents copyrights et de me tenir dans un cadre relevant purement du </w:t>
+      </w:r>
+      <w:proofErr w:type="spellStart"/>
+      <w:r>
+        <w:rPr>
+          <w:sz w:val="28"/>
+          <w:szCs w:val="28"/>
+        </w:rPr>
+        <w:t>Fand</w:t>
+      </w:r>
+      <w:bookmarkStart w:id="0" w:name="_GoBack"/>
+      <w:bookmarkEnd w:id="0"/>
+      <w:r>
+        <w:rPr>
+          <w:sz w:val="28"/>
+          <w:szCs w:val="28"/>
+        </w:rPr>
+        <w:t>om</w:t>
       </w:r>
       <w:proofErr w:type="spellEnd"/>
       <w:r>
@@ -427,8 +1838,6 @@
           <w:szCs w:val="28"/>
         </w:rPr>
       </w:pPr>
-      <w:bookmarkStart w:id="0" w:name="_GoBack"/>
-      <w:bookmarkEnd w:id="0"/>
     </w:p>
     <w:sectPr>
       <w:headerReference w:type="default" r:id="rId6"/>
@@ -442,7 +1851,7 @@
 </file>
 
 <file path=word/endnotes.xml><?xml version="1.0" encoding="utf-8"?>
-<w:endnotes xmlns:wpc="http://schemas.microsoft.com/office/word/2010/wordprocessingCanvas" xmlns:cx="http://schemas.microsoft.com/office/drawing/2014/chartex" xmlns:cx1="http://schemas.microsoft.com/office/drawing/2015/9/8/chartex" xmlns:cx2="http://schemas.microsoft.com/office/drawing/2015/10/21/chartex" xmlns:cx3="http://schemas.microsoft.com/office/drawing/2016/5/9/chartex" xmlns:cx4="http://schemas.microsoft.com/office/drawing/2016/5/10/chartex" xmlns:cx5="http://schemas.microsoft.com/office/drawing/2016/5/11/chartex" xmlns:cx6="http://schemas.microsoft.com/office/drawing/2016/5/12/chartex" xmlns:cx7="http://schemas.microsoft.com/office/drawing/2016/5/13/chartex" xmlns:cx8="http://schemas.microsoft.com/office/drawing/2016/5/14/chartex" xmlns:mc="http://schemas.openxmlformats.org/markup-compatibility/2006" xmlns:aink="http://schemas.microsoft.com/office/drawing/2016/ink" xmlns:am3d="http://schemas.microsoft.com/office/drawing/2017/model3d" xmlns:o="urn:schemas-microsoft-com:office:office" xmlns:r="http://schemas.openxmlformats.org/officeDocument/2006/relationships" xmlns:m="http://schemas.openxmlformats.org/officeDocument/2006/math" xmlns:v="urn:schemas-microsoft-com:vml" xmlns:wp14="http://schemas.microsoft.com/office/word/2010/wordprocessingDrawing" xmlns:wp="http://schemas.openxmlformats.org/drawingml/2006/wordprocessingDrawing" xmlns:w10="urn:schemas-microsoft-com:office:word" xmlns:w="http://schemas.openxmlformats.org/wordprocessingml/2006/main" xmlns:w14="http://schemas.microsoft.com/office/word/2010/wordml" xmlns:w15="http://schemas.microsoft.com/office/word/2012/wordml" xmlns:w16cid="http://schemas.microsoft.com/office/word/2016/wordml/cid" xmlns:w16se="http://schemas.microsoft.com/office/word/2015/wordml/symex" xmlns:wpg="http://schemas.microsoft.com/office/word/2010/wordprocessingGroup" xmlns:wpi="http://schemas.microsoft.com/office/word/2010/wordprocessingInk" xmlns:wne="http://schemas.microsoft.com/office/word/2006/wordml" xmlns:wps="http://schemas.microsoft.com/office/word/2010/wordprocessingShape" mc:Ignorable="w14 w15 w16se w16cid wp14">
+<w:endnotes xmlns:wpc="http://schemas.microsoft.com/office/word/2010/wordprocessingCanvas" xmlns:cx="http://schemas.microsoft.com/office/drawing/2014/chartex" xmlns:mc="http://schemas.openxmlformats.org/markup-compatibility/2006" xmlns:o="urn:schemas-microsoft-com:office:office" xmlns:r="http://schemas.openxmlformats.org/officeDocument/2006/relationships" xmlns:m="http://schemas.openxmlformats.org/officeDocument/2006/math" xmlns:v="urn:schemas-microsoft-com:vml" xmlns:wp14="http://schemas.microsoft.com/office/word/2010/wordprocessingDrawing" xmlns:wp="http://schemas.openxmlformats.org/drawingml/2006/wordprocessingDrawing" xmlns:w10="urn:schemas-microsoft-com:office:word" xmlns:w="http://schemas.openxmlformats.org/wordprocessingml/2006/main" xmlns:w14="http://schemas.microsoft.com/office/word/2010/wordml" xmlns:w15="http://schemas.microsoft.com/office/word/2012/wordml" xmlns:w16se="http://schemas.microsoft.com/office/word/2015/wordml/symex" xmlns:wpg="http://schemas.microsoft.com/office/word/2010/wordprocessingGroup" xmlns:wpi="http://schemas.microsoft.com/office/word/2010/wordprocessingInk" xmlns:wne="http://schemas.microsoft.com/office/word/2006/wordml" xmlns:wps="http://schemas.microsoft.com/office/word/2010/wordprocessingShape" mc:Ignorable="w14 w15 w16se wp14">
   <w:endnote w:type="separator" w:id="-1">
     <w:p>
       <w:pPr>
@@ -467,7 +1876,7 @@
 </file>
 
 <file path=word/footnotes.xml><?xml version="1.0" encoding="utf-8"?>
-<w:footnotes xmlns:wpc="http://schemas.microsoft.com/office/word/2010/wordprocessingCanvas" xmlns:cx="http://schemas.microsoft.com/office/drawing/2014/chartex" xmlns:cx1="http://schemas.microsoft.com/office/drawing/2015/9/8/chartex" xmlns:cx2="http://schemas.microsoft.com/office/drawing/2015/10/21/chartex" xmlns:cx3="http://schemas.microsoft.com/office/drawing/2016/5/9/chartex" xmlns:cx4="http://schemas.microsoft.com/office/drawing/2016/5/10/chartex" xmlns:cx5="http://schemas.microsoft.com/office/drawing/2016/5/11/chartex" xmlns:cx6="http://schemas.microsoft.com/office/drawing/2016/5/12/chartex" xmlns:cx7="http://schemas.microsoft.com/office/drawing/2016/5/13/chartex" xmlns:cx8="http://schemas.microsoft.com/office/drawing/2016/5/14/chartex" xmlns:mc="http://schemas.openxmlformats.org/markup-compatibility/2006" xmlns:aink="http://schemas.microsoft.com/office/drawing/2016/ink" xmlns:am3d="http://schemas.microsoft.com/office/drawing/2017/model3d" xmlns:o="urn:schemas-microsoft-com:office:office" xmlns:r="http://schemas.openxmlformats.org/officeDocument/2006/relationships" xmlns:m="http://schemas.openxmlformats.org/officeDocument/2006/math" xmlns:v="urn:schemas-microsoft-com:vml" xmlns:wp14="http://schemas.microsoft.com/office/word/2010/wordprocessingDrawing" xmlns:wp="http://schemas.openxmlformats.org/drawingml/2006/wordprocessingDrawing" xmlns:w10="urn:schemas-microsoft-com:office:word" xmlns:w="http://schemas.openxmlformats.org/wordprocessingml/2006/main" xmlns:w14="http://schemas.microsoft.com/office/word/2010/wordml" xmlns:w15="http://schemas.microsoft.com/office/word/2012/wordml" xmlns:w16cid="http://schemas.microsoft.com/office/word/2016/wordml/cid" xmlns:w16se="http://schemas.microsoft.com/office/word/2015/wordml/symex" xmlns:wpg="http://schemas.microsoft.com/office/word/2010/wordprocessingGroup" xmlns:wpi="http://schemas.microsoft.com/office/word/2010/wordprocessingInk" xmlns:wne="http://schemas.microsoft.com/office/word/2006/wordml" xmlns:wps="http://schemas.microsoft.com/office/word/2010/wordprocessingShape" mc:Ignorable="w14 w15 w16se w16cid wp14">
+<w:footnotes xmlns:wpc="http://schemas.microsoft.com/office/word/2010/wordprocessingCanvas" xmlns:cx="http://schemas.microsoft.com/office/drawing/2014/chartex" xmlns:mc="http://schemas.openxmlformats.org/markup-compatibility/2006" xmlns:o="urn:schemas-microsoft-com:office:office" xmlns:r="http://schemas.openxmlformats.org/officeDocument/2006/relationships" xmlns:m="http://schemas.openxmlformats.org/officeDocument/2006/math" xmlns:v="urn:schemas-microsoft-com:vml" xmlns:wp14="http://schemas.microsoft.com/office/word/2010/wordprocessingDrawing" xmlns:wp="http://schemas.openxmlformats.org/drawingml/2006/wordprocessingDrawing" xmlns:w10="urn:schemas-microsoft-com:office:word" xmlns:w="http://schemas.openxmlformats.org/wordprocessingml/2006/main" xmlns:w14="http://schemas.microsoft.com/office/word/2010/wordml" xmlns:w15="http://schemas.microsoft.com/office/word/2012/wordml" xmlns:w16se="http://schemas.microsoft.com/office/word/2015/wordml/symex" xmlns:wpg="http://schemas.microsoft.com/office/word/2010/wordprocessingGroup" xmlns:wpi="http://schemas.microsoft.com/office/word/2010/wordprocessingInk" xmlns:wne="http://schemas.microsoft.com/office/word/2006/wordml" xmlns:wps="http://schemas.microsoft.com/office/word/2010/wordprocessingShape" mc:Ignorable="w14 w15 w16se wp14">
   <w:footnote w:type="separator" w:id="-1">
     <w:p>
       <w:pPr>
@@ -492,7 +1901,7 @@
 </file>
 
 <file path=word/header1.xml><?xml version="1.0" encoding="utf-8"?>
-<w:hdr xmlns:wpc="http://schemas.microsoft.com/office/word/2010/wordprocessingCanvas" xmlns:cx="http://schemas.microsoft.com/office/drawing/2014/chartex" xmlns:cx1="http://schemas.microsoft.com/office/drawing/2015/9/8/chartex" xmlns:cx2="http://schemas.microsoft.com/office/drawing/2015/10/21/chartex" xmlns:cx3="http://schemas.microsoft.com/office/drawing/2016/5/9/chartex" xmlns:cx4="http://schemas.microsoft.com/office/drawing/2016/5/10/chartex" xmlns:cx5="http://schemas.microsoft.com/office/drawing/2016/5/11/chartex" xmlns:cx6="http://schemas.microsoft.com/office/drawing/2016/5/12/chartex" xmlns:cx7="http://schemas.microsoft.com/office/drawing/2016/5/13/chartex" xmlns:cx8="http://schemas.microsoft.com/office/drawing/2016/5/14/chartex" xmlns:mc="http://schemas.openxmlformats.org/markup-compatibility/2006" xmlns:aink="http://schemas.microsoft.com/office/drawing/2016/ink" xmlns:am3d="http://schemas.microsoft.com/office/drawing/2017/model3d" xmlns:o="urn:schemas-microsoft-com:office:office" xmlns:r="http://schemas.openxmlformats.org/officeDocument/2006/relationships" xmlns:m="http://schemas.openxmlformats.org/officeDocument/2006/math" xmlns:v="urn:schemas-microsoft-com:vml" xmlns:wp14="http://schemas.microsoft.com/office/word/2010/wordprocessingDrawing" xmlns:wp="http://schemas.openxmlformats.org/drawingml/2006/wordprocessingDrawing" xmlns:w10="urn:schemas-microsoft-com:office:word" xmlns:w="http://schemas.openxmlformats.org/wordprocessingml/2006/main" xmlns:w14="http://schemas.microsoft.com/office/word/2010/wordml" xmlns:w15="http://schemas.microsoft.com/office/word/2012/wordml" xmlns:w16cid="http://schemas.microsoft.com/office/word/2016/wordml/cid" xmlns:w16se="http://schemas.microsoft.com/office/word/2015/wordml/symex" xmlns:wpg="http://schemas.microsoft.com/office/word/2010/wordprocessingGroup" xmlns:wpi="http://schemas.microsoft.com/office/word/2010/wordprocessingInk" xmlns:wne="http://schemas.microsoft.com/office/word/2006/wordml" xmlns:wps="http://schemas.microsoft.com/office/word/2010/wordprocessingShape" mc:Ignorable="w14 w15 w16se w16cid wp14">
+<w:hdr xmlns:wpc="http://schemas.microsoft.com/office/word/2010/wordprocessingCanvas" xmlns:cx="http://schemas.microsoft.com/office/drawing/2014/chartex" xmlns:mc="http://schemas.openxmlformats.org/markup-compatibility/2006" xmlns:o="urn:schemas-microsoft-com:office:office" xmlns:r="http://schemas.openxmlformats.org/officeDocument/2006/relationships" xmlns:m="http://schemas.openxmlformats.org/officeDocument/2006/math" xmlns:v="urn:schemas-microsoft-com:vml" xmlns:wp14="http://schemas.microsoft.com/office/word/2010/wordprocessingDrawing" xmlns:wp="http://schemas.openxmlformats.org/drawingml/2006/wordprocessingDrawing" xmlns:w10="urn:schemas-microsoft-com:office:word" xmlns:w="http://schemas.openxmlformats.org/wordprocessingml/2006/main" xmlns:w14="http://schemas.microsoft.com/office/word/2010/wordml" xmlns:w15="http://schemas.microsoft.com/office/word/2012/wordml" xmlns:w16se="http://schemas.microsoft.com/office/word/2015/wordml/symex" xmlns:wpg="http://schemas.microsoft.com/office/word/2010/wordprocessingGroup" xmlns:wpi="http://schemas.microsoft.com/office/word/2010/wordprocessingInk" xmlns:wne="http://schemas.microsoft.com/office/word/2006/wordml" xmlns:wps="http://schemas.microsoft.com/office/word/2010/wordprocessingShape" mc:Ignorable="w14 w15 w16se wp14">
   <w:p>
     <w:pPr>
       <w:pStyle w:val="Titre"/>
@@ -506,7 +1915,7 @@
 </file>
 
 <file path=word/styles.xml><?xml version="1.0" encoding="utf-8"?>
-<w:styles xmlns:mc="http://schemas.openxmlformats.org/markup-compatibility/2006" xmlns:r="http://schemas.openxmlformats.org/officeDocument/2006/relationships" xmlns:w="http://schemas.openxmlformats.org/wordprocessingml/2006/main" xmlns:w14="http://schemas.microsoft.com/office/word/2010/wordml" xmlns:w15="http://schemas.microsoft.com/office/word/2012/wordml" xmlns:w16cid="http://schemas.microsoft.com/office/word/2016/wordml/cid" xmlns:w16se="http://schemas.microsoft.com/office/word/2015/wordml/symex" mc:Ignorable="w14 w15 w16se w16cid">
+<w:styles xmlns:mc="http://schemas.openxmlformats.org/markup-compatibility/2006" xmlns:r="http://schemas.openxmlformats.org/officeDocument/2006/relationships" xmlns:w="http://schemas.openxmlformats.org/wordprocessingml/2006/main" xmlns:w14="http://schemas.microsoft.com/office/word/2010/wordml" xmlns:w15="http://schemas.microsoft.com/office/word/2012/wordml" xmlns:w16se="http://schemas.microsoft.com/office/word/2015/wordml/symex" mc:Ignorable="w14 w15 w16se">
   <w:docDefaults>
     <w:rPrDefault>
       <w:rPr>
@@ -522,7 +1931,7 @@
       </w:pPr>
     </w:pPrDefault>
   </w:docDefaults>
-  <w:latentStyles w:defLockedState="0" w:defUIPriority="99" w:defSemiHidden="0" w:defUnhideWhenUsed="0" w:defQFormat="0" w:count="375">
+  <w:latentStyles w:defLockedState="0" w:defUIPriority="99" w:defSemiHidden="0" w:defUnhideWhenUsed="0" w:defQFormat="0" w:count="371">
     <w:lsdException w:name="Normal" w:uiPriority="0" w:qFormat="1"/>
     <w:lsdException w:name="heading 1" w:uiPriority="9" w:qFormat="1"/>
     <w:lsdException w:name="heading 2" w:semiHidden="1" w:uiPriority="9" w:unhideWhenUsed="1" w:qFormat="1"/>
@@ -894,10 +2303,6 @@
     <w:lsdException w:name="List Table 5 Dark Accent 6" w:uiPriority="50"/>
     <w:lsdException w:name="List Table 6 Colorful Accent 6" w:uiPriority="51"/>
     <w:lsdException w:name="List Table 7 Colorful Accent 6" w:uiPriority="52"/>
-    <w:lsdException w:name="Mention" w:semiHidden="1" w:unhideWhenUsed="1"/>
-    <w:lsdException w:name="Smart Hyperlink" w:semiHidden="1" w:unhideWhenUsed="1"/>
-    <w:lsdException w:name="Hashtag" w:semiHidden="1" w:unhideWhenUsed="1"/>
-    <w:lsdException w:name="Unresolved Mention" w:semiHidden="1" w:unhideWhenUsed="1"/>
   </w:latentStyles>
   <w:style w:type="paragraph" w:default="1" w:styleId="Normal">
     <w:name w:val="Normal"/>

</xml_diff>